<commit_message>
Migrate more content for offline access.
</commit_message>
<xml_diff>
--- a/worddocs/acceptable-use-policy.docx
+++ b/worddocs/acceptable-use-policy.docx
@@ -143,10 +143,7 @@
       <w:lvlText w:val=" "/>
       <w:lvlJc w:val="left"/>
       <w:pPr>
-        <w:tabs>
-          <w:tab w:val="num" w:pos="0"/>
-        </w:tabs>
-        <w:ind w:left="480" w:hanging="480"/>
+        <w:ind w:left="720" w:hanging="480"/>
       </w:pPr>
     </w:lvl>
     <w:lvl w:ilvl="1">
@@ -154,10 +151,7 @@
       <w:lvlText w:val=" "/>
       <w:lvlJc w:val="left"/>
       <w:pPr>
-        <w:tabs>
-          <w:tab w:val="num" w:pos="720"/>
-        </w:tabs>
-        <w:ind w:left="1200" w:hanging="480"/>
+        <w:ind w:left="1440" w:hanging="480"/>
       </w:pPr>
     </w:lvl>
     <w:lvl w:ilvl="2">
@@ -165,10 +159,7 @@
       <w:lvlText w:val=" "/>
       <w:lvlJc w:val="left"/>
       <w:pPr>
-        <w:tabs>
-          <w:tab w:val="num" w:pos="1440"/>
-        </w:tabs>
-        <w:ind w:left="1920" w:hanging="480"/>
+        <w:ind w:left="2160" w:hanging="480"/>
       </w:pPr>
     </w:lvl>
     <w:lvl w:ilvl="3">
@@ -176,10 +167,7 @@
       <w:lvlText w:val=" "/>
       <w:lvlJc w:val="left"/>
       <w:pPr>
-        <w:tabs>
-          <w:tab w:val="num" w:pos="2160"/>
-        </w:tabs>
-        <w:ind w:left="2640" w:hanging="480"/>
+        <w:ind w:left="2880" w:hanging="480"/>
       </w:pPr>
     </w:lvl>
     <w:lvl w:ilvl="4">
@@ -187,10 +175,7 @@
       <w:lvlText w:val=" "/>
       <w:lvlJc w:val="left"/>
       <w:pPr>
-        <w:tabs>
-          <w:tab w:val="num" w:pos="2880"/>
-        </w:tabs>
-        <w:ind w:left="3360" w:hanging="480"/>
+        <w:ind w:left="3600" w:hanging="480"/>
       </w:pPr>
     </w:lvl>
     <w:lvl w:ilvl="5">
@@ -198,10 +183,7 @@
       <w:lvlText w:val=" "/>
       <w:lvlJc w:val="left"/>
       <w:pPr>
-        <w:tabs>
-          <w:tab w:val="num" w:pos="3600"/>
-        </w:tabs>
-        <w:ind w:left="4080" w:hanging="480"/>
+        <w:ind w:left="4320" w:hanging="480"/>
       </w:pPr>
     </w:lvl>
     <w:lvl w:ilvl="6">
@@ -209,10 +191,7 @@
       <w:lvlText w:val=" "/>
       <w:lvlJc w:val="left"/>
       <w:pPr>
-        <w:tabs>
-          <w:tab w:val="num" w:pos="4320"/>
-        </w:tabs>
-        <w:ind w:left="4800" w:hanging="480"/>
+        <w:ind w:left="5040" w:hanging="480"/>
       </w:pPr>
     </w:lvl>
     <w:lvl w:ilvl="7">
@@ -220,10 +199,7 @@
       <w:lvlText w:val=" "/>
       <w:lvlJc w:val="left"/>
       <w:pPr>
-        <w:tabs>
-          <w:tab w:val="num" w:pos="5040"/>
-        </w:tabs>
-        <w:ind w:left="5520" w:hanging="480"/>
+        <w:ind w:left="5760" w:hanging="480"/>
       </w:pPr>
     </w:lvl>
     <w:lvl w:ilvl="8">
@@ -231,10 +207,7 @@
       <w:lvlText w:val=" "/>
       <w:lvlJc w:val="left"/>
       <w:pPr>
-        <w:tabs>
-          <w:tab w:val="num" w:pos="5760"/>
-        </w:tabs>
-        <w:ind w:left="6240" w:hanging="480"/>
+        <w:ind w:left="6480" w:hanging="480"/>
       </w:pPr>
     </w:lvl>
   </w:abstractNum>

</xml_diff>

<commit_message>
Add feedback link to pages.
</commit_message>
<xml_diff>
--- a/worddocs/acceptable-use-policy.docx
+++ b/worddocs/acceptable-use-policy.docx
@@ -22,7 +22,7 @@
         <w:t xml:space="preserve">policy</w:t>
       </w:r>
     </w:p>
-    <w:bookmarkStart w:id="22" w:name="ariaid-title1"/>
+    <w:bookmarkStart w:id="24" w:name="ariaid-title1"/>
     <w:p>
       <w:pPr>
         <w:pStyle w:val="Heading1"/>
@@ -104,7 +104,39 @@
         <w:t xml:space="preserve">.</w:t>
       </w:r>
     </w:p>
-    <w:bookmarkEnd w:id="22"/>
+    <w:bookmarkStart w:id="23" w:name="ariaid-title2"/>
+    <w:p>
+      <w:pPr>
+        <w:pStyle w:val="Heading2"/>
+      </w:pPr>
+      <w:r>
+        <w:t xml:space="preserve">Feedback</w:t>
+      </w:r>
+    </w:p>
+    <w:p>
+      <w:pPr>
+        <w:pStyle w:val="BlockText"/>
+      </w:pPr>
+      <w:r>
+        <w:t xml:space="preserve">If you have any questions or comments about this guidance, such as suggestions for improvements, please contact:</w:t>
+      </w:r>
+      <w:r>
+        <w:t xml:space="preserve"> </w:t>
+      </w:r>
+      <w:hyperlink r:id="rId22">
+        <w:r>
+          <w:rPr>
+            <w:rStyle w:val="Hyperlink"/>
+          </w:rPr>
+          <w:t xml:space="preserve">itpolicycontent@digital.justice.gov.uk</w:t>
+        </w:r>
+      </w:hyperlink>
+      <w:r>
+        <w:t xml:space="preserve">.</w:t>
+      </w:r>
+    </w:p>
+    <w:bookmarkEnd w:id="23"/>
+    <w:bookmarkEnd w:id="24"/>
     <w:sectPr/>
   </w:body>
 </w:document>

</xml_diff>

<commit_message>
Fix epub build break.
</commit_message>
<xml_diff>
--- a/worddocs/acceptable-use-policy.docx
+++ b/worddocs/acceptable-use-policy.docx
@@ -175,7 +175,10 @@
       <w:lvlText w:val=" "/>
       <w:lvlJc w:val="left"/>
       <w:pPr>
-        <w:ind w:left="720" w:hanging="480"/>
+        <w:tabs>
+          <w:tab w:val="num" w:pos="0"/>
+        </w:tabs>
+        <w:ind w:left="480" w:hanging="480"/>
       </w:pPr>
     </w:lvl>
     <w:lvl w:ilvl="1">
@@ -183,7 +186,10 @@
       <w:lvlText w:val=" "/>
       <w:lvlJc w:val="left"/>
       <w:pPr>
-        <w:ind w:left="1440" w:hanging="480"/>
+        <w:tabs>
+          <w:tab w:val="num" w:pos="720"/>
+        </w:tabs>
+        <w:ind w:left="1200" w:hanging="480"/>
       </w:pPr>
     </w:lvl>
     <w:lvl w:ilvl="2">
@@ -191,7 +197,10 @@
       <w:lvlText w:val=" "/>
       <w:lvlJc w:val="left"/>
       <w:pPr>
-        <w:ind w:left="2160" w:hanging="480"/>
+        <w:tabs>
+          <w:tab w:val="num" w:pos="1440"/>
+        </w:tabs>
+        <w:ind w:left="1920" w:hanging="480"/>
       </w:pPr>
     </w:lvl>
     <w:lvl w:ilvl="3">
@@ -199,7 +208,10 @@
       <w:lvlText w:val=" "/>
       <w:lvlJc w:val="left"/>
       <w:pPr>
-        <w:ind w:left="2880" w:hanging="480"/>
+        <w:tabs>
+          <w:tab w:val="num" w:pos="2160"/>
+        </w:tabs>
+        <w:ind w:left="2640" w:hanging="480"/>
       </w:pPr>
     </w:lvl>
     <w:lvl w:ilvl="4">
@@ -207,7 +219,10 @@
       <w:lvlText w:val=" "/>
       <w:lvlJc w:val="left"/>
       <w:pPr>
-        <w:ind w:left="3600" w:hanging="480"/>
+        <w:tabs>
+          <w:tab w:val="num" w:pos="2880"/>
+        </w:tabs>
+        <w:ind w:left="3360" w:hanging="480"/>
       </w:pPr>
     </w:lvl>
     <w:lvl w:ilvl="5">
@@ -215,7 +230,10 @@
       <w:lvlText w:val=" "/>
       <w:lvlJc w:val="left"/>
       <w:pPr>
-        <w:ind w:left="4320" w:hanging="480"/>
+        <w:tabs>
+          <w:tab w:val="num" w:pos="3600"/>
+        </w:tabs>
+        <w:ind w:left="4080" w:hanging="480"/>
       </w:pPr>
     </w:lvl>
     <w:lvl w:ilvl="6">
@@ -223,7 +241,10 @@
       <w:lvlText w:val=" "/>
       <w:lvlJc w:val="left"/>
       <w:pPr>
-        <w:ind w:left="5040" w:hanging="480"/>
+        <w:tabs>
+          <w:tab w:val="num" w:pos="4320"/>
+        </w:tabs>
+        <w:ind w:left="4800" w:hanging="480"/>
       </w:pPr>
     </w:lvl>
     <w:lvl w:ilvl="7">
@@ -231,7 +252,10 @@
       <w:lvlText w:val=" "/>
       <w:lvlJc w:val="left"/>
       <w:pPr>
-        <w:ind w:left="5760" w:hanging="480"/>
+        <w:tabs>
+          <w:tab w:val="num" w:pos="5040"/>
+        </w:tabs>
+        <w:ind w:left="5520" w:hanging="480"/>
       </w:pPr>
     </w:lvl>
     <w:lvl w:ilvl="8">
@@ -239,7 +263,10 @@
       <w:lvlText w:val=" "/>
       <w:lvlJc w:val="left"/>
       <w:pPr>
-        <w:ind w:left="6480" w:hanging="480"/>
+        <w:tabs>
+          <w:tab w:val="num" w:pos="5760"/>
+        </w:tabs>
+        <w:ind w:left="6240" w:hanging="480"/>
       </w:pPr>
     </w:lvl>
   </w:abstractNum>

</xml_diff>

<commit_message>
Update draft following feedback.
</commit_message>
<xml_diff>
--- a/worddocs/acceptable-use-policy.docx
+++ b/worddocs/acceptable-use-policy.docx
@@ -22,7 +22,7 @@
         <w:t xml:space="preserve">policy</w:t>
       </w:r>
     </w:p>
-    <w:bookmarkStart w:id="22" w:name="ariaid-title1"/>
+    <w:bookmarkStart w:id="24" w:name="ariaid-title1"/>
     <w:p>
       <w:pPr>
         <w:pStyle w:val="Heading1"/>
@@ -104,7 +104,39 @@
         <w:t xml:space="preserve">.</w:t>
       </w:r>
     </w:p>
-    <w:bookmarkEnd w:id="22"/>
+    <w:bookmarkStart w:id="23" w:name="ariaid-title2"/>
+    <w:p>
+      <w:pPr>
+        <w:pStyle w:val="Heading2"/>
+      </w:pPr>
+      <w:r>
+        <w:t xml:space="preserve">Feedback</w:t>
+      </w:r>
+    </w:p>
+    <w:p>
+      <w:pPr>
+        <w:pStyle w:val="BlockText"/>
+      </w:pPr>
+      <w:r>
+        <w:t xml:space="preserve">If you have any questions or comments about this guidance, such as suggestions for improvements, please contact:</w:t>
+      </w:r>
+      <w:r>
+        <w:t xml:space="preserve"> </w:t>
+      </w:r>
+      <w:hyperlink r:id="rId22">
+        <w:r>
+          <w:rPr>
+            <w:rStyle w:val="Hyperlink"/>
+          </w:rPr>
+          <w:t xml:space="preserve">itpolicycontent@digital.justice.gov.uk</w:t>
+        </w:r>
+      </w:hyperlink>
+      <w:r>
+        <w:t xml:space="preserve">.</w:t>
+      </w:r>
+    </w:p>
+    <w:bookmarkEnd w:id="23"/>
+    <w:bookmarkEnd w:id="24"/>
     <w:sectPr/>
   </w:body>
 </w:document>
@@ -143,7 +175,10 @@
       <w:lvlText w:val=" "/>
       <w:lvlJc w:val="left"/>
       <w:pPr>
-        <w:ind w:left="720" w:hanging="480"/>
+        <w:tabs>
+          <w:tab w:val="num" w:pos="0"/>
+        </w:tabs>
+        <w:ind w:left="480" w:hanging="480"/>
       </w:pPr>
     </w:lvl>
     <w:lvl w:ilvl="1">
@@ -151,7 +186,10 @@
       <w:lvlText w:val=" "/>
       <w:lvlJc w:val="left"/>
       <w:pPr>
-        <w:ind w:left="1440" w:hanging="480"/>
+        <w:tabs>
+          <w:tab w:val="num" w:pos="720"/>
+        </w:tabs>
+        <w:ind w:left="1200" w:hanging="480"/>
       </w:pPr>
     </w:lvl>
     <w:lvl w:ilvl="2">
@@ -159,7 +197,10 @@
       <w:lvlText w:val=" "/>
       <w:lvlJc w:val="left"/>
       <w:pPr>
-        <w:ind w:left="2160" w:hanging="480"/>
+        <w:tabs>
+          <w:tab w:val="num" w:pos="1440"/>
+        </w:tabs>
+        <w:ind w:left="1920" w:hanging="480"/>
       </w:pPr>
     </w:lvl>
     <w:lvl w:ilvl="3">
@@ -167,7 +208,10 @@
       <w:lvlText w:val=" "/>
       <w:lvlJc w:val="left"/>
       <w:pPr>
-        <w:ind w:left="2880" w:hanging="480"/>
+        <w:tabs>
+          <w:tab w:val="num" w:pos="2160"/>
+        </w:tabs>
+        <w:ind w:left="2640" w:hanging="480"/>
       </w:pPr>
     </w:lvl>
     <w:lvl w:ilvl="4">
@@ -175,7 +219,10 @@
       <w:lvlText w:val=" "/>
       <w:lvlJc w:val="left"/>
       <w:pPr>
-        <w:ind w:left="3600" w:hanging="480"/>
+        <w:tabs>
+          <w:tab w:val="num" w:pos="2880"/>
+        </w:tabs>
+        <w:ind w:left="3360" w:hanging="480"/>
       </w:pPr>
     </w:lvl>
     <w:lvl w:ilvl="5">
@@ -183,7 +230,10 @@
       <w:lvlText w:val=" "/>
       <w:lvlJc w:val="left"/>
       <w:pPr>
-        <w:ind w:left="4320" w:hanging="480"/>
+        <w:tabs>
+          <w:tab w:val="num" w:pos="3600"/>
+        </w:tabs>
+        <w:ind w:left="4080" w:hanging="480"/>
       </w:pPr>
     </w:lvl>
     <w:lvl w:ilvl="6">
@@ -191,7 +241,10 @@
       <w:lvlText w:val=" "/>
       <w:lvlJc w:val="left"/>
       <w:pPr>
-        <w:ind w:left="5040" w:hanging="480"/>
+        <w:tabs>
+          <w:tab w:val="num" w:pos="4320"/>
+        </w:tabs>
+        <w:ind w:left="4800" w:hanging="480"/>
       </w:pPr>
     </w:lvl>
     <w:lvl w:ilvl="7">
@@ -199,7 +252,10 @@
       <w:lvlText w:val=" "/>
       <w:lvlJc w:val="left"/>
       <w:pPr>
-        <w:ind w:left="5760" w:hanging="480"/>
+        <w:tabs>
+          <w:tab w:val="num" w:pos="5040"/>
+        </w:tabs>
+        <w:ind w:left="5520" w:hanging="480"/>
       </w:pPr>
     </w:lvl>
     <w:lvl w:ilvl="8">
@@ -207,7 +263,10 @@
       <w:lvlText w:val=" "/>
       <w:lvlJc w:val="left"/>
       <w:pPr>
-        <w:ind w:left="6480" w:hanging="480"/>
+        <w:tabs>
+          <w:tab w:val="num" w:pos="5760"/>
+        </w:tabs>
+        <w:ind w:left="6240" w:hanging="480"/>
       </w:pPr>
     </w:lvl>
   </w:abstractNum>

</xml_diff>

<commit_message>
Modify epub availability to on request.
</commit_message>
<xml_diff>
--- a/worddocs/acceptable-use-policy.docx
+++ b/worddocs/acceptable-use-policy.docx
@@ -175,10 +175,7 @@
       <w:lvlText w:val=" "/>
       <w:lvlJc w:val="left"/>
       <w:pPr>
-        <w:tabs>
-          <w:tab w:val="num" w:pos="0"/>
-        </w:tabs>
-        <w:ind w:left="480" w:hanging="480"/>
+        <w:ind w:left="720" w:hanging="480"/>
       </w:pPr>
     </w:lvl>
     <w:lvl w:ilvl="1">
@@ -186,10 +183,7 @@
       <w:lvlText w:val=" "/>
       <w:lvlJc w:val="left"/>
       <w:pPr>
-        <w:tabs>
-          <w:tab w:val="num" w:pos="720"/>
-        </w:tabs>
-        <w:ind w:left="1200" w:hanging="480"/>
+        <w:ind w:left="1440" w:hanging="480"/>
       </w:pPr>
     </w:lvl>
     <w:lvl w:ilvl="2">
@@ -197,10 +191,7 @@
       <w:lvlText w:val=" "/>
       <w:lvlJc w:val="left"/>
       <w:pPr>
-        <w:tabs>
-          <w:tab w:val="num" w:pos="1440"/>
-        </w:tabs>
-        <w:ind w:left="1920" w:hanging="480"/>
+        <w:ind w:left="2160" w:hanging="480"/>
       </w:pPr>
     </w:lvl>
     <w:lvl w:ilvl="3">
@@ -208,10 +199,7 @@
       <w:lvlText w:val=" "/>
       <w:lvlJc w:val="left"/>
       <w:pPr>
-        <w:tabs>
-          <w:tab w:val="num" w:pos="2160"/>
-        </w:tabs>
-        <w:ind w:left="2640" w:hanging="480"/>
+        <w:ind w:left="2880" w:hanging="480"/>
       </w:pPr>
     </w:lvl>
     <w:lvl w:ilvl="4">
@@ -219,10 +207,7 @@
       <w:lvlText w:val=" "/>
       <w:lvlJc w:val="left"/>
       <w:pPr>
-        <w:tabs>
-          <w:tab w:val="num" w:pos="2880"/>
-        </w:tabs>
-        <w:ind w:left="3360" w:hanging="480"/>
+        <w:ind w:left="3600" w:hanging="480"/>
       </w:pPr>
     </w:lvl>
     <w:lvl w:ilvl="5">
@@ -230,10 +215,7 @@
       <w:lvlText w:val=" "/>
       <w:lvlJc w:val="left"/>
       <w:pPr>
-        <w:tabs>
-          <w:tab w:val="num" w:pos="3600"/>
-        </w:tabs>
-        <w:ind w:left="4080" w:hanging="480"/>
+        <w:ind w:left="4320" w:hanging="480"/>
       </w:pPr>
     </w:lvl>
     <w:lvl w:ilvl="6">
@@ -241,10 +223,7 @@
       <w:lvlText w:val=" "/>
       <w:lvlJc w:val="left"/>
       <w:pPr>
-        <w:tabs>
-          <w:tab w:val="num" w:pos="4320"/>
-        </w:tabs>
-        <w:ind w:left="4800" w:hanging="480"/>
+        <w:ind w:left="5040" w:hanging="480"/>
       </w:pPr>
     </w:lvl>
     <w:lvl w:ilvl="7">
@@ -252,10 +231,7 @@
       <w:lvlText w:val=" "/>
       <w:lvlJc w:val="left"/>
       <w:pPr>
-        <w:tabs>
-          <w:tab w:val="num" w:pos="5040"/>
-        </w:tabs>
-        <w:ind w:left="5520" w:hanging="480"/>
+        <w:ind w:left="5760" w:hanging="480"/>
       </w:pPr>
     </w:lvl>
     <w:lvl w:ilvl="8">
@@ -263,10 +239,7 @@
       <w:lvlText w:val=" "/>
       <w:lvlJc w:val="left"/>
       <w:pPr>
-        <w:tabs>
-          <w:tab w:val="num" w:pos="5760"/>
-        </w:tabs>
-        <w:ind w:left="6240" w:hanging="480"/>
+        <w:ind w:left="6480" w:hanging="480"/>
       </w:pPr>
     </w:lvl>
   </w:abstractNum>

</xml_diff>